<commit_message>
fixed bug : merubah tamplate dan memberikan contoh yang benar
</commit_message>
<xml_diff>
--- a/api/templates/inpassing/surat_pengantar.docx
+++ b/api/templates/inpassing/surat_pengantar.docx
@@ -31,10 +31,10 @@
         <w:t xml:space="preserve">              </w:t>
       </w:r>
       <w:r>
-        <w:t>Sukabumi,</w:t>
-      </w:r>
-      <w:r>
-        <w:t>{tanggal_surat}</w:t>
+        <w:t>{</w:t>
+      </w:r>
+      <w:r>
+        <w:t>tanggal_surat}</w:t>
       </w:r>
     </w:p>
     <w:p>

</xml_diff>

<commit_message>
menambahkan ebberapa data di json
</commit_message>
<xml_diff>
--- a/api/templates/inpassing/surat_pengantar.docx
+++ b/api/templates/inpassing/surat_pengantar.docx
@@ -8,24 +8,13 @@
       </w:r>
       <w:r>
         <w:tab/>
-        <w:t xml:space="preserve">   </w:t>
-      </w:r>
-      <w:proofErr w:type="gramStart"/>
-      <w:r>
-        <w:t xml:space="preserve">  </w:t>
+        <w:t xml:space="preserve">     </w:t>
       </w:r>
       <w:r>
         <w:rPr>
           <w:lang w:val="id-ID"/>
         </w:rPr>
-        <w:t>:</w:t>
-      </w:r>
-      <w:proofErr w:type="gramEnd"/>
-      <w:r>
-        <w:rPr>
-          <w:lang w:val="id-ID"/>
-        </w:rPr>
-        <w:t xml:space="preserve"> </w:t>
+        <w:t xml:space="preserve">: </w:t>
       </w:r>
       <w:r>
         <w:t>{nomor_surat}</w:t>
@@ -370,7 +359,7 @@
         <w:rPr>
           <w:lang w:val="sv-SE"/>
         </w:rPr>
-        <w:tab/>
+        <w:t>/NUPTK</w:t>
       </w:r>
       <w:r>
         <w:rPr>
@@ -726,11 +715,9 @@
         <w:ind w:right="708"/>
         <w:jc w:val="both"/>
       </w:pPr>
-      <w:proofErr w:type="gramStart"/>
       <w:r>
         <w:t>Tembusan :</w:t>
       </w:r>
-      <w:proofErr w:type="gramEnd"/>
     </w:p>
     <w:p>
       <w:pPr>

</xml_diff>

<commit_message>
merubah kop ke terbaru
</commit_message>
<xml_diff>
--- a/api/templates/inpassing/surat_pengantar.docx
+++ b/api/templates/inpassing/surat_pengantar.docx
@@ -8,13 +8,24 @@
       </w:r>
       <w:r>
         <w:tab/>
-        <w:t xml:space="preserve">     </w:t>
+        <w:t xml:space="preserve">   </w:t>
+      </w:r>
+      <w:proofErr w:type="gramStart"/>
+      <w:r>
+        <w:t xml:space="preserve">  </w:t>
       </w:r>
       <w:r>
         <w:rPr>
           <w:lang w:val="id-ID"/>
         </w:rPr>
-        <w:t xml:space="preserve">: </w:t>
+        <w:t>:</w:t>
+      </w:r>
+      <w:proofErr w:type="gramEnd"/>
+      <w:r>
+        <w:rPr>
+          <w:lang w:val="id-ID"/>
+        </w:rPr>
+        <w:t xml:space="preserve"> </w:t>
       </w:r>
       <w:r>
         <w:t>{nomor_surat}</w:t>
@@ -715,9 +726,11 @@
         <w:ind w:right="708"/>
         <w:jc w:val="both"/>
       </w:pPr>
+      <w:proofErr w:type="gramStart"/>
       <w:r>
         <w:t>Tembusan :</w:t>
       </w:r>
+      <w:proofErr w:type="gramEnd"/>
     </w:p>
     <w:p>
       <w:pPr>
@@ -741,6 +754,7 @@
     <w:p/>
     <w:sectPr>
       <w:headerReference w:type="default" r:id="rId7"/>
+      <w:footerReference w:type="default" r:id="rId8"/>
       <w:pgSz w:w="11907" w:h="16839"/>
       <w:pgMar w:top="2127" w:right="1134" w:bottom="794" w:left="1134" w:header="425" w:footer="720" w:gutter="0"/>
       <w:cols w:space="720"/>
@@ -767,6 +781,83 @@
     </w:p>
   </w:endnote>
 </w:endnotes>
+</file>
+
+<file path=word/footer1.xml><?xml version="1.0" encoding="utf-8"?>
+<w:ftr xmlns:wpc="http://schemas.microsoft.com/office/word/2010/wordprocessingCanvas" xmlns:cx="http://schemas.microsoft.com/office/drawing/2014/chartex" xmlns:cx1="http://schemas.microsoft.com/office/drawing/2015/9/8/chartex" xmlns:cx2="http://schemas.microsoft.com/office/drawing/2015/10/21/chartex" xmlns:cx3="http://schemas.microsoft.com/office/drawing/2016/5/9/chartex" xmlns:cx4="http://schemas.microsoft.com/office/drawing/2016/5/10/chartex" xmlns:cx5="http://schemas.microsoft.com/office/drawing/2016/5/11/chartex" xmlns:cx6="http://schemas.microsoft.com/office/drawing/2016/5/12/chartex" xmlns:cx7="http://schemas.microsoft.com/office/drawing/2016/5/13/chartex" xmlns:cx8="http://schemas.microsoft.com/office/drawing/2016/5/14/chartex" xmlns:mc="http://schemas.openxmlformats.org/markup-compatibility/2006" xmlns:aink="http://schemas.microsoft.com/office/drawing/2016/ink" xmlns:am3d="http://schemas.microsoft.com/office/drawing/2017/model3d" xmlns:o="urn:schemas-microsoft-com:office:office" xmlns:oel="http://schemas.microsoft.com/office/2019/extlst" xmlns:r="http://schemas.openxmlformats.org/officeDocument/2006/relationships" xmlns:m="http://schemas.openxmlformats.org/officeDocument/2006/math" xmlns:v="urn:schemas-microsoft-com:vml" xmlns:wp14="http://schemas.microsoft.com/office/word/2010/wordprocessingDrawing" xmlns:wp="http://schemas.openxmlformats.org/drawingml/2006/wordprocessingDrawing" xmlns:w10="urn:schemas-microsoft-com:office:word" xmlns:w="http://schemas.openxmlformats.org/wordprocessingml/2006/main" xmlns:w14="http://schemas.microsoft.com/office/word/2010/wordml" xmlns:w15="http://schemas.microsoft.com/office/word/2012/wordml" xmlns:w16cex="http://schemas.microsoft.com/office/word/2018/wordml/cex" xmlns:w16cid="http://schemas.microsoft.com/office/word/2016/wordml/cid" xmlns:w16="http://schemas.microsoft.com/office/word/2018/wordml" xmlns:w16sdtdh="http://schemas.microsoft.com/office/word/2020/wordml/sdtdatahash" xmlns:w16se="http://schemas.microsoft.com/office/word/2015/wordml/symex" xmlns:wpg="http://schemas.microsoft.com/office/word/2010/wordprocessingGroup" xmlns:wpi="http://schemas.microsoft.com/office/word/2010/wordprocessingInk" xmlns:wne="http://schemas.microsoft.com/office/word/2006/wordml" xmlns:wps="http://schemas.microsoft.com/office/word/2010/wordprocessingShape" mc:Ignorable="w14 w15 w16se w16cid w16 w16cex w16sdtdh wp14">
+  <w:p>
+    <w:pPr>
+      <w:pStyle w:val="Footer"/>
+    </w:pPr>
+    <w:r>
+      <w:rPr>
+        <w:noProof/>
+      </w:rPr>
+      <w:drawing>
+        <wp:anchor distT="0" distB="0" distL="114300" distR="114300" simplePos="0" relativeHeight="251660288" behindDoc="0" locked="0" layoutInCell="1" allowOverlap="1" wp14:anchorId="4FA034D1" wp14:editId="0D84D851">
+          <wp:simplePos x="0" y="0"/>
+          <wp:positionH relativeFrom="column">
+            <wp:posOffset>-241300</wp:posOffset>
+          </wp:positionH>
+          <wp:positionV relativeFrom="paragraph">
+            <wp:posOffset>-340995</wp:posOffset>
+          </wp:positionV>
+          <wp:extent cx="6596380" cy="955442"/>
+          <wp:effectExtent l="0" t="0" r="0" b="0"/>
+          <wp:wrapNone/>
+          <wp:docPr id="839625205" name="Picture 2"/>
+          <wp:cNvGraphicFramePr>
+            <a:graphicFrameLocks xmlns:a="http://schemas.openxmlformats.org/drawingml/2006/main" noChangeAspect="1"/>
+          </wp:cNvGraphicFramePr>
+          <a:graphic xmlns:a="http://schemas.openxmlformats.org/drawingml/2006/main">
+            <a:graphicData uri="http://schemas.openxmlformats.org/drawingml/2006/picture">
+              <pic:pic xmlns:pic="http://schemas.openxmlformats.org/drawingml/2006/picture">
+                <pic:nvPicPr>
+                  <pic:cNvPr id="0" name="Picture 3"/>
+                  <pic:cNvPicPr>
+                    <a:picLocks noChangeAspect="1" noChangeArrowheads="1"/>
+                  </pic:cNvPicPr>
+                </pic:nvPicPr>
+                <pic:blipFill>
+                  <a:blip r:embed="rId1">
+                    <a:extLst>
+                      <a:ext uri="{28A0092B-C50C-407E-A947-70E740481C1C}">
+                        <a14:useLocalDpi xmlns:a14="http://schemas.microsoft.com/office/drawing/2010/main" val="0"/>
+                      </a:ext>
+                    </a:extLst>
+                  </a:blip>
+                  <a:srcRect/>
+                  <a:stretch>
+                    <a:fillRect/>
+                  </a:stretch>
+                </pic:blipFill>
+                <pic:spPr bwMode="auto">
+                  <a:xfrm>
+                    <a:off x="0" y="0"/>
+                    <a:ext cx="6596380" cy="955442"/>
+                  </a:xfrm>
+                  <a:prstGeom prst="rect">
+                    <a:avLst/>
+                  </a:prstGeom>
+                  <a:noFill/>
+                  <a:ln>
+                    <a:noFill/>
+                  </a:ln>
+                </pic:spPr>
+              </pic:pic>
+            </a:graphicData>
+          </a:graphic>
+          <wp14:sizeRelH relativeFrom="margin">
+            <wp14:pctWidth>0</wp14:pctWidth>
+          </wp14:sizeRelH>
+          <wp14:sizeRelV relativeFrom="margin">
+            <wp14:pctHeight>0</wp14:pctHeight>
+          </wp14:sizeRelV>
+        </wp:anchor>
+      </w:drawing>
+    </w:r>
+  </w:p>
+</w:ftr>
 </file>
 
 <file path=word/footnotes.xml><?xml version="1.0" encoding="utf-8"?>
@@ -799,18 +890,18 @@
         <w:noProof/>
       </w:rPr>
       <w:drawing>
-        <wp:anchor distT="0" distB="0" distL="114300" distR="114300" simplePos="0" relativeHeight="251659264" behindDoc="0" locked="0" layoutInCell="1" allowOverlap="1" wp14:anchorId="0E6360B9" wp14:editId="15826423">
+        <wp:anchor distT="0" distB="0" distL="114300" distR="114300" simplePos="0" relativeHeight="251659264" behindDoc="1" locked="0" layoutInCell="1" allowOverlap="1" wp14:anchorId="54005710" wp14:editId="61A207E8">
           <wp:simplePos x="0" y="0"/>
-          <wp:positionH relativeFrom="page">
-            <wp:align>left</wp:align>
+          <wp:positionH relativeFrom="margin">
+            <wp:posOffset>2527300</wp:posOffset>
           </wp:positionH>
-          <wp:positionV relativeFrom="paragraph">
-            <wp:posOffset>-269875</wp:posOffset>
+          <wp:positionV relativeFrom="margin">
+            <wp:posOffset>-1233805</wp:posOffset>
           </wp:positionV>
-          <wp:extent cx="7550150" cy="10679430"/>
-          <wp:effectExtent l="0" t="0" r="0" b="0"/>
+          <wp:extent cx="1015365" cy="1007745"/>
+          <wp:effectExtent l="0" t="0" r="0" b="1905"/>
           <wp:wrapNone/>
-          <wp:docPr id="1" name="Picture 1"/>
+          <wp:docPr id="7" name="Picture 7"/>
           <wp:cNvGraphicFramePr>
             <a:graphicFrameLocks xmlns:a="http://schemas.openxmlformats.org/drawingml/2006/main" noChangeAspect="1"/>
           </wp:cNvGraphicFramePr>
@@ -818,9 +909,9 @@
             <a:graphicData uri="http://schemas.openxmlformats.org/drawingml/2006/picture">
               <pic:pic xmlns:pic="http://schemas.openxmlformats.org/drawingml/2006/picture">
                 <pic:nvPicPr>
-                  <pic:cNvPr id="1" name="Picture 1"/>
+                  <pic:cNvPr id="0" name="Picture 9"/>
                   <pic:cNvPicPr>
-                    <a:picLocks noChangeAspect="1"/>
+                    <a:picLocks noChangeAspect="1" noChangeArrowheads="1"/>
                   </pic:cNvPicPr>
                 </pic:nvPicPr>
                 <pic:blipFill>
@@ -831,18 +922,23 @@
                       </a:ext>
                     </a:extLst>
                   </a:blip>
+                  <a:srcRect/>
                   <a:stretch>
                     <a:fillRect/>
                   </a:stretch>
                 </pic:blipFill>
-                <pic:spPr>
+                <pic:spPr bwMode="auto">
                   <a:xfrm>
                     <a:off x="0" y="0"/>
-                    <a:ext cx="7553405" cy="10684005"/>
+                    <a:ext cx="1015365" cy="1007745"/>
                   </a:xfrm>
                   <a:prstGeom prst="rect">
                     <a:avLst/>
                   </a:prstGeom>
+                  <a:noFill/>
+                  <a:ln>
+                    <a:noFill/>
+                  </a:ln>
                 </pic:spPr>
               </pic:pic>
             </a:graphicData>

</xml_diff>